<commit_message>
change doc with new architecture of app
</commit_message>
<xml_diff>
--- a/Dcumenatation/Team viva.docx
+++ b/Dcumenatation/Team viva.docx
@@ -978,8 +978,6 @@
           <w:rFonts w:ascii="Times New Roman" w:hAnsi="Times New Roman" w:cs="Times New Roman"/>
         </w:rPr>
       </w:pPr>
-      <w:bookmarkStart w:id="0" w:name="_GoBack"/>
-      <w:bookmarkEnd w:id="0"/>
       <w:r>
         <w:rPr>
           <w:rFonts w:ascii="Times New Roman" w:hAnsi="Times New Roman" w:cs="Times New Roman"/>
@@ -3316,11 +3314,13 @@
         </w:numPr>
         <w:rPr>
           <w:rFonts w:ascii="Times New Roman" w:hAnsi="Times New Roman" w:cs="Times New Roman"/>
-        </w:rPr>
-      </w:pPr>
-      <w:r>
-        <w:rPr>
-          <w:rFonts w:ascii="Times New Roman" w:hAnsi="Times New Roman" w:cs="Times New Roman"/>
+          <w:color w:val="FF0000"/>
+        </w:rPr>
+      </w:pPr>
+      <w:r>
+        <w:rPr>
+          <w:rFonts w:ascii="Times New Roman" w:hAnsi="Times New Roman" w:cs="Times New Roman"/>
+          <w:color w:val="FF0000"/>
         </w:rPr>
         <w:t>Customer loan payement window</w:t>
       </w:r>
@@ -3981,17 +3981,39 @@
         <w:rPr>
           <w:rFonts w:ascii="Times New Roman" w:hAnsi="Times New Roman" w:cs="Times New Roman"/>
         </w:rPr>
+        <w:t>Login window</w:t>
+      </w:r>
+    </w:p>
+    <w:p>
+      <w:pPr>
+        <w:pStyle w:val="ListParagraph"/>
+        <w:numPr>
+          <w:ilvl w:val="0"/>
+          <w:numId w:val="3"/>
+        </w:numPr>
+        <w:rPr>
+          <w:rFonts w:ascii="Times New Roman" w:hAnsi="Times New Roman" w:cs="Times New Roman"/>
+          <w:color w:val="FF0000"/>
+        </w:rPr>
+      </w:pPr>
+      <w:r>
+        <w:rPr>
+          <w:rFonts w:ascii="Times New Roman" w:hAnsi="Times New Roman" w:cs="Times New Roman"/>
+          <w:color w:val="FF0000"/>
+        </w:rPr>
         <w:t>Server controle window</w:t>
       </w:r>
       <w:r>
         <w:rPr>
           <w:rFonts w:ascii="Times New Roman" w:hAnsi="Times New Roman" w:cs="Times New Roman"/>
+          <w:color w:val="FF0000"/>
         </w:rPr>
         <w:t xml:space="preserve"> (Utility Windows) (JDialog)</w:t>
       </w:r>
       <w:r>
         <w:rPr>
           <w:rFonts w:ascii="Times New Roman" w:hAnsi="Times New Roman" w:cs="Times New Roman"/>
+          <w:color w:val="FF0000"/>
         </w:rPr>
         <w:t xml:space="preserve"> (shasika)</w:t>
       </w:r>
@@ -4132,7 +4154,7 @@
           </mc:Choice>
           <mc:Fallback>
             <w:pict>
-              <v:rect w14:anchorId="1C14B3FC" id="Rectangle 16" o:spid="_x0000_s1026" style="position:absolute;margin-left:313pt;margin-top:.6pt;width:113.5pt;height:83.5pt;z-index:251686912;visibility:visible;mso-wrap-style:square;mso-width-percent:0;mso-height-percent:0;mso-wrap-distance-left:9pt;mso-wrap-distance-top:0;mso-wrap-distance-right:9pt;mso-wrap-distance-bottom:0;mso-position-horizontal:absolute;mso-position-horizontal-relative:text;mso-position-vertical:absolute;mso-position-vertical-relative:text;mso-width-percent:0;mso-height-percent:0;mso-width-relative:margin;mso-height-relative:margin;v-text-anchor:middle" o:gfxdata="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" filled="f" strokecolor="red" strokeweight="1pt"/>
+              <v:rect w14:anchorId="3C7946F3" id="Rectangle 16" o:spid="_x0000_s1026" style="position:absolute;margin-left:313pt;margin-top:.6pt;width:113.5pt;height:83.5pt;z-index:251686912;visibility:visible;mso-wrap-style:square;mso-width-percent:0;mso-height-percent:0;mso-wrap-distance-left:9pt;mso-wrap-distance-top:0;mso-wrap-distance-right:9pt;mso-wrap-distance-bottom:0;mso-position-horizontal:absolute;mso-position-horizontal-relative:text;mso-position-vertical:absolute;mso-position-vertical-relative:text;mso-width-percent:0;mso-height-percent:0;mso-width-relative:margin;mso-height-relative:margin;v-text-anchor:middle" o:gfxdata="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" filled="f" strokecolor="red" strokeweight="1pt"/>
             </w:pict>
           </mc:Fallback>
         </mc:AlternateContent>
@@ -4207,7 +4229,7 @@
           </mc:Choice>
           <mc:Fallback>
             <w:pict>
-              <v:rect w14:anchorId="6FF38D50" id="Rectangle 15" o:spid="_x0000_s1026" style="position:absolute;margin-left:-4.5pt;margin-top:6.1pt;width:181.5pt;height:118.5pt;z-index:251684864;visibility:visible;mso-wrap-style:square;mso-wrap-distance-left:9pt;mso-wrap-distance-top:0;mso-wrap-distance-right:9pt;mso-wrap-distance-bottom:0;mso-position-horizontal:absolute;mso-position-horizontal-relative:text;mso-position-vertical:absolute;mso-position-vertical-relative:text;v-text-anchor:middle" o:gfxdata="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" filled="f" strokecolor="red" strokeweight="1pt"/>
+              <v:rect w14:anchorId="636D88C0" id="Rectangle 15" o:spid="_x0000_s1026" style="position:absolute;margin-left:-4.5pt;margin-top:6.1pt;width:181.5pt;height:118.5pt;z-index:251684864;visibility:visible;mso-wrap-style:square;mso-wrap-distance-left:9pt;mso-wrap-distance-top:0;mso-wrap-distance-right:9pt;mso-wrap-distance-bottom:0;mso-position-horizontal:absolute;mso-position-horizontal-relative:text;mso-position-vertical:absolute;mso-position-vertical-relative:text;v-text-anchor:middle" o:gfxdata="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" filled="f" strokecolor="red" strokeweight="1pt"/>
             </w:pict>
           </mc:Fallback>
         </mc:AlternateContent>
@@ -4481,7 +4503,7 @@
           </mc:Choice>
           <mc:Fallback>
             <w:pict>
-              <v:rect w14:anchorId="4E6CEDF2" id="Rectangle 17" o:spid="_x0000_s1026" style="position:absolute;margin-left:304.5pt;margin-top:75.45pt;width:2in;height:90pt;z-index:251688960;visibility:visible;mso-wrap-style:square;mso-width-percent:0;mso-height-percent:0;mso-wrap-distance-left:9pt;mso-wrap-distance-top:0;mso-wrap-distance-right:9pt;mso-wrap-distance-bottom:0;mso-position-horizontal:absolute;mso-position-horizontal-relative:text;mso-position-vertical:absolute;mso-position-vertical-relative:text;mso-width-percent:0;mso-height-percent:0;mso-width-relative:margin;mso-height-relative:margin;v-text-anchor:middle" o:gfxdata="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" filled="f" strokecolor="red" strokeweight="1pt"/>
+              <v:rect w14:anchorId="6653A4ED" id="Rectangle 17" o:spid="_x0000_s1026" style="position:absolute;margin-left:304.5pt;margin-top:75.45pt;width:2in;height:90pt;z-index:251688960;visibility:visible;mso-wrap-style:square;mso-width-percent:0;mso-height-percent:0;mso-wrap-distance-left:9pt;mso-wrap-distance-top:0;mso-wrap-distance-right:9pt;mso-wrap-distance-bottom:0;mso-position-horizontal:absolute;mso-position-horizontal-relative:text;mso-position-vertical:absolute;mso-position-vertical-relative:text;mso-width-percent:0;mso-height-percent:0;mso-width-relative:margin;mso-height-relative:margin;v-text-anchor:middle" o:gfxdata="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" filled="f" strokecolor="red" strokeweight="1pt"/>
             </w:pict>
           </mc:Fallback>
         </mc:AlternateContent>
@@ -4741,7 +4763,7 @@
           </mc:Choice>
           <mc:Fallback>
             <w:pict>
-              <v:shapetype w14:anchorId="526DFFB1" id="_x0000_t32" coordsize="21600,21600" o:spt="32" o:oned="t" path="m,l21600,21600e" filled="f">
+              <v:shapetype w14:anchorId="697879E5" id="_x0000_t32" coordsize="21600,21600" o:spt="32" o:oned="t" path="m,l21600,21600e" filled="f">
                 <v:path arrowok="t" fillok="f" o:connecttype="none"/>
                 <o:lock v:ext="edit" shapetype="t"/>
               </v:shapetype>
@@ -4916,7 +4938,7 @@
           </mc:Choice>
           <mc:Fallback>
             <w:pict>
-              <v:shape w14:anchorId="547D79C5" id="Straight Arrow Connector 12" o:spid="_x0000_s1026" type="#_x0000_t32" style="position:absolute;margin-left:170.5pt;margin-top:10.45pt;width:142.5pt;height:126.5pt;flip:x y;z-index:251679744;visibility:visible;mso-wrap-style:square;mso-width-percent:0;mso-height-percent:0;mso-wrap-distance-left:9pt;mso-wrap-distance-top:0;mso-wrap-distance-right:9pt;mso-wrap-distance-bottom:0;mso-position-horizontal:absolute;mso-position-horizontal-relative:text;mso-position-vertical:absolute;mso-position-vertical-relative:text;mso-width-percent:0;mso-height-percent:0;mso-width-relative:margin;mso-height-relative:margin" o:gfxdata="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" strokecolor="#ed7d31 [3205]" strokeweight="1.5pt">
+              <v:shape w14:anchorId="6CA7C6B3" id="Straight Arrow Connector 12" o:spid="_x0000_s1026" type="#_x0000_t32" style="position:absolute;margin-left:170.5pt;margin-top:10.45pt;width:142.5pt;height:126.5pt;flip:x y;z-index:251679744;visibility:visible;mso-wrap-style:square;mso-width-percent:0;mso-height-percent:0;mso-wrap-distance-left:9pt;mso-wrap-distance-top:0;mso-wrap-distance-right:9pt;mso-wrap-distance-bottom:0;mso-position-horizontal:absolute;mso-position-horizontal-relative:text;mso-position-vertical:absolute;mso-position-vertical-relative:text;mso-width-percent:0;mso-height-percent:0;mso-width-relative:margin;mso-height-relative:margin" o:gfxdata="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" strokecolor="#ed7d31 [3205]" strokeweight="1.5pt">
                 <v:stroke endarrow="block" joinstyle="miter"/>
               </v:shape>
             </w:pict>
@@ -4989,7 +5011,7 @@
           </mc:Choice>
           <mc:Fallback>
             <w:pict>
-              <v:shape w14:anchorId="678B5D0C" id="Straight Arrow Connector 10" o:spid="_x0000_s1026" type="#_x0000_t32" style="position:absolute;margin-left:117.5pt;margin-top:78.95pt;width:200.5pt;height:27pt;z-index:251676672;visibility:visible;mso-wrap-style:square;mso-width-percent:0;mso-height-percent:0;mso-wrap-distance-left:9pt;mso-wrap-distance-top:0;mso-wrap-distance-right:9pt;mso-wrap-distance-bottom:0;mso-position-horizontal:absolute;mso-position-horizontal-relative:text;mso-position-vertical:absolute;mso-position-vertical-relative:text;mso-width-percent:0;mso-height-percent:0;mso-width-relative:margin;mso-height-relative:margin" o:gfxdata="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" strokecolor="#ed7d31 [3205]" strokeweight="1.5pt">
+              <v:shape w14:anchorId="0B54A1D9" id="Straight Arrow Connector 10" o:spid="_x0000_s1026" type="#_x0000_t32" style="position:absolute;margin-left:117.5pt;margin-top:78.95pt;width:200.5pt;height:27pt;z-index:251676672;visibility:visible;mso-wrap-style:square;mso-width-percent:0;mso-height-percent:0;mso-wrap-distance-left:9pt;mso-wrap-distance-top:0;mso-wrap-distance-right:9pt;mso-wrap-distance-bottom:0;mso-position-horizontal:absolute;mso-position-horizontal-relative:text;mso-position-vertical:absolute;mso-position-vertical-relative:text;mso-width-percent:0;mso-height-percent:0;mso-width-relative:margin;mso-height-relative:margin" o:gfxdata="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" strokecolor="#ed7d31 [3205]" strokeweight="1.5pt">
                 <v:stroke endarrow="block" joinstyle="miter"/>
               </v:shape>
             </w:pict>
@@ -5056,7 +5078,7 @@
           </mc:Choice>
           <mc:Fallback>
             <w:pict>
-              <v:shape w14:anchorId="6D0363B6" id="Straight Arrow Connector 9" o:spid="_x0000_s1026" type="#_x0000_t32" style="position:absolute;margin-left:110.5pt;margin-top:2.45pt;width:200pt;height:39.5pt;flip:y;z-index:251674624;visibility:visible;mso-wrap-style:square;mso-wrap-distance-left:9pt;mso-wrap-distance-top:0;mso-wrap-distance-right:9pt;mso-wrap-distance-bottom:0;mso-position-horizontal:absolute;mso-position-horizontal-relative:text;mso-position-vertical:absolute;mso-position-vertical-relative:text" o:gfxdata="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" strokecolor="#5b9bd5 [3204]" strokeweight="1.5pt">
+              <v:shape w14:anchorId="0EB070A3" id="Straight Arrow Connector 9" o:spid="_x0000_s1026" type="#_x0000_t32" style="position:absolute;margin-left:110.5pt;margin-top:2.45pt;width:200pt;height:39.5pt;flip:y;z-index:251674624;visibility:visible;mso-wrap-style:square;mso-wrap-distance-left:9pt;mso-wrap-distance-top:0;mso-wrap-distance-right:9pt;mso-wrap-distance-bottom:0;mso-position-horizontal:absolute;mso-position-horizontal-relative:text;mso-position-vertical:absolute;mso-position-vertical-relative:text" o:gfxdata="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" strokecolor="#5b9bd5 [3204]" strokeweight="1.5pt">
                 <v:stroke endarrow="block" joinstyle="miter"/>
               </v:shape>
             </w:pict>
@@ -5433,43 +5455,1187 @@
           </mc:Fallback>
         </mc:AlternateContent>
       </w:r>
-      <w:r>
-        <w:rPr>
-          <w:rFonts w:ascii="Times New Roman" w:hAnsi="Times New Roman" w:cs="Times New Roman"/>
-        </w:rPr>
-        <w:br w:type="page"/>
-      </w:r>
-    </w:p>
-    <w:p>
-      <w:pPr>
-        <w:rPr>
-          <w:rFonts w:ascii="Times New Roman" w:hAnsi="Times New Roman" w:cs="Times New Roman"/>
-        </w:rPr>
-      </w:pPr>
-      <w:r>
+    </w:p>
+    <w:p>
+      <w:pPr>
+        <w:rPr>
+          <w:rFonts w:ascii="Times New Roman" w:hAnsi="Times New Roman" w:cs="Times New Roman"/>
+        </w:rPr>
+      </w:pPr>
+    </w:p>
+    <w:p>
+      <w:pPr>
+        <w:rPr>
+          <w:rFonts w:ascii="Times New Roman" w:hAnsi="Times New Roman" w:cs="Times New Roman"/>
+        </w:rPr>
+      </w:pPr>
+    </w:p>
+    <w:p>
+      <w:pPr>
+        <w:rPr>
+          <w:rFonts w:ascii="Times New Roman" w:hAnsi="Times New Roman" w:cs="Times New Roman"/>
+        </w:rPr>
+      </w:pPr>
+    </w:p>
+    <w:p>
+      <w:pPr>
+        <w:rPr>
+          <w:rFonts w:ascii="Times New Roman" w:hAnsi="Times New Roman" w:cs="Times New Roman"/>
+        </w:rPr>
+      </w:pPr>
+    </w:p>
+    <w:p>
+      <w:pPr>
+        <w:rPr>
+          <w:rFonts w:ascii="Times New Roman" w:hAnsi="Times New Roman" w:cs="Times New Roman"/>
+        </w:rPr>
+      </w:pPr>
+    </w:p>
+    <w:p>
+      <w:pPr>
+        <w:rPr>
+          <w:rFonts w:ascii="Times New Roman" w:hAnsi="Times New Roman" w:cs="Times New Roman"/>
+        </w:rPr>
+      </w:pPr>
+    </w:p>
+    <w:p>
+      <w:pPr>
+        <w:rPr>
+          <w:rFonts w:ascii="Times New Roman" w:hAnsi="Times New Roman" w:cs="Times New Roman"/>
+        </w:rPr>
+      </w:pPr>
+    </w:p>
+    <w:p>
+      <w:pPr>
+        <w:rPr>
+          <w:rFonts w:ascii="Times New Roman" w:hAnsi="Times New Roman" w:cs="Times New Roman"/>
+        </w:rPr>
+      </w:pPr>
+    </w:p>
+    <w:p>
+      <w:pPr>
         <w:rPr>
           <w:rFonts w:ascii="Times New Roman" w:hAnsi="Times New Roman" w:cs="Times New Roman"/>
           <w:sz w:val="36"/>
           <w:szCs w:val="36"/>
         </w:rPr>
-        <w:lastRenderedPageBreak/>
-        <w:t>Server app architecture</w:t>
-      </w:r>
+      </w:pPr>
       <w:r>
         <w:rPr>
           <w:rFonts w:ascii="Times New Roman" w:hAnsi="Times New Roman" w:cs="Times New Roman"/>
           <w:sz w:val="36"/>
           <w:szCs w:val="36"/>
         </w:rPr>
-        <w:t xml:space="preserve"> (shashika)</w:t>
-      </w:r>
-    </w:p>
-    <w:p>
-      <w:pPr>
-        <w:rPr>
-          <w:rFonts w:ascii="Times New Roman" w:hAnsi="Times New Roman" w:cs="Times New Roman"/>
-        </w:rPr>
-      </w:pPr>
+        <w:t xml:space="preserve">Special note </w:t>
+      </w:r>
+    </w:p>
+    <w:p>
+      <w:pPr>
+        <w:pStyle w:val="ListParagraph"/>
+        <w:numPr>
+          <w:ilvl w:val="0"/>
+          <w:numId w:val="28"/>
+        </w:numPr>
+        <w:rPr>
+          <w:rFonts w:ascii="Times New Roman" w:hAnsi="Times New Roman" w:cs="Times New Roman"/>
+          <w:color w:val="FF0000"/>
+          <w:sz w:val="28"/>
+          <w:szCs w:val="28"/>
+        </w:rPr>
+      </w:pPr>
+      <w:r>
+        <w:rPr>
+          <w:rFonts w:ascii="Times New Roman" w:hAnsi="Times New Roman" w:cs="Times New Roman"/>
+          <w:color w:val="FF0000"/>
+          <w:sz w:val="28"/>
+          <w:szCs w:val="28"/>
+        </w:rPr>
+        <w:t>Team b dont need to add server and mobile app for barcode reading they use barcode reader .</w:t>
+      </w:r>
+    </w:p>
+    <w:p>
+      <w:pPr>
+        <w:pStyle w:val="ListParagraph"/>
+        <w:numPr>
+          <w:ilvl w:val="0"/>
+          <w:numId w:val="28"/>
+        </w:numPr>
+        <w:rPr>
+          <w:rFonts w:ascii="Times New Roman" w:hAnsi="Times New Roman" w:cs="Times New Roman"/>
+          <w:color w:val="FF0000"/>
+          <w:sz w:val="28"/>
+          <w:szCs w:val="28"/>
+        </w:rPr>
+      </w:pPr>
+      <w:r>
+        <w:rPr>
+          <w:rFonts w:ascii="Times New Roman" w:hAnsi="Times New Roman" w:cs="Times New Roman"/>
+          <w:color w:val="FF0000"/>
+          <w:sz w:val="28"/>
+          <w:szCs w:val="28"/>
+        </w:rPr>
+        <w:t xml:space="preserve">And they dont need to add filechooser for adding poto and logo to data base </w:t>
+      </w:r>
+    </w:p>
+    <w:p>
+      <w:pPr>
+        <w:rPr>
+          <w:rFonts w:ascii="Times New Roman" w:hAnsi="Times New Roman" w:cs="Times New Roman"/>
+        </w:rPr>
+      </w:pPr>
+      <w:r>
+        <w:rPr>
+          <w:rFonts w:ascii="Times New Roman" w:hAnsi="Times New Roman" w:cs="Times New Roman"/>
+          <w:noProof/>
+          <w:color w:val="FF0000"/>
+          <w:sz w:val="28"/>
+          <w:szCs w:val="28"/>
+        </w:rPr>
+        <mc:AlternateContent>
+          <mc:Choice Requires="wps">
+            <w:drawing>
+              <wp:anchor distT="45720" distB="45720" distL="114300" distR="114300" simplePos="0" relativeHeight="251703296" behindDoc="0" locked="0" layoutInCell="1" allowOverlap="1" wp14:anchorId="64E9705D" wp14:editId="6A889AD1">
+                <wp:simplePos x="0" y="0"/>
+                <wp:positionH relativeFrom="margin">
+                  <wp:posOffset>3078480</wp:posOffset>
+                </wp:positionH>
+                <wp:positionV relativeFrom="paragraph">
+                  <wp:posOffset>1003300</wp:posOffset>
+                </wp:positionV>
+                <wp:extent cx="777240" cy="297180"/>
+                <wp:effectExtent l="0" t="0" r="22860" b="26670"/>
+                <wp:wrapSquare wrapText="bothSides"/>
+                <wp:docPr id="25" name="Text Box 25"/>
+                <wp:cNvGraphicFramePr>
+                  <a:graphicFrameLocks xmlns:a="http://schemas.openxmlformats.org/drawingml/2006/main"/>
+                </wp:cNvGraphicFramePr>
+                <a:graphic xmlns:a="http://schemas.openxmlformats.org/drawingml/2006/main">
+                  <a:graphicData uri="http://schemas.microsoft.com/office/word/2010/wordprocessingShape">
+                    <wps:wsp>
+                      <wps:cNvSpPr txBox="1">
+                        <a:spLocks noChangeArrowheads="1"/>
+                      </wps:cNvSpPr>
+                      <wps:spPr bwMode="auto">
+                        <a:xfrm>
+                          <a:off x="0" y="0"/>
+                          <a:ext cx="777240" cy="297180"/>
+                        </a:xfrm>
+                        <a:prstGeom prst="rect">
+                          <a:avLst/>
+                        </a:prstGeom>
+                        <a:ln>
+                          <a:headEnd/>
+                          <a:tailEnd/>
+                        </a:ln>
+                      </wps:spPr>
+                      <wps:style>
+                        <a:lnRef idx="2">
+                          <a:schemeClr val="accent1"/>
+                        </a:lnRef>
+                        <a:fillRef idx="1">
+                          <a:schemeClr val="lt1"/>
+                        </a:fillRef>
+                        <a:effectRef idx="0">
+                          <a:schemeClr val="accent1"/>
+                        </a:effectRef>
+                        <a:fontRef idx="minor">
+                          <a:schemeClr val="dk1"/>
+                        </a:fontRef>
+                      </wps:style>
+                      <wps:txbx>
+                        <w:txbxContent>
+                          <w:p>
+                            <w:r>
+                              <w:t>responce</w:t>
+                            </w:r>
+                          </w:p>
+                        </w:txbxContent>
+                      </wps:txbx>
+                      <wps:bodyPr rot="0" vert="horz" wrap="square" lIns="91440" tIns="45720" rIns="91440" bIns="45720" anchor="t" anchorCtr="0">
+                        <a:noAutofit/>
+                      </wps:bodyPr>
+                    </wps:wsp>
+                  </a:graphicData>
+                </a:graphic>
+                <wp14:sizeRelH relativeFrom="margin">
+                  <wp14:pctWidth>0</wp14:pctWidth>
+                </wp14:sizeRelH>
+                <wp14:sizeRelV relativeFrom="margin">
+                  <wp14:pctHeight>0</wp14:pctHeight>
+                </wp14:sizeRelV>
+              </wp:anchor>
+            </w:drawing>
+          </mc:Choice>
+          <mc:Fallback>
+            <w:pict>
+              <v:shapetype w14:anchorId="64E9705D" id="_x0000_t202" coordsize="21600,21600" o:spt="202" path="m,l,21600r21600,l21600,xe">
+                <v:stroke joinstyle="miter"/>
+                <v:path gradientshapeok="t" o:connecttype="rect"/>
+              </v:shapetype>
+              <v:shape id="Text Box 25" o:spid="_x0000_s1035" type="#_x0000_t202" style="position:absolute;margin-left:242.4pt;margin-top:79pt;width:61.2pt;height:23.4pt;z-index:251703296;visibility:visible;mso-wrap-style:square;mso-width-percent:0;mso-height-percent:0;mso-wrap-distance-left:9pt;mso-wrap-distance-top:3.6pt;mso-wrap-distance-right:9pt;mso-wrap-distance-bottom:3.6pt;mso-position-horizontal:absolute;mso-position-horizontal-relative:margin;mso-position-vertical:absolute;mso-position-vertical-relative:text;mso-width-percent:0;mso-height-percent:0;mso-width-relative:margin;mso-height-relative:margin;v-text-anchor:top" o:gfxdata="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" fillcolor="white [3201]" strokecolor="#5b9bd5 [3204]" strokeweight="1pt">
+                <v:textbox>
+                  <w:txbxContent>
+                    <w:p>
+                      <w:r>
+                        <w:t>responce</w:t>
+                      </w:r>
+                    </w:p>
+                  </w:txbxContent>
+                </v:textbox>
+                <w10:wrap type="square" anchorx="margin"/>
+              </v:shape>
+            </w:pict>
+          </mc:Fallback>
+        </mc:AlternateContent>
+      </w:r>
+      <w:r>
+        <w:rPr>
+          <w:rFonts w:ascii="Times New Roman" w:hAnsi="Times New Roman" w:cs="Times New Roman"/>
+          <w:noProof/>
+          <w:color w:val="FF0000"/>
+          <w:sz w:val="28"/>
+          <w:szCs w:val="28"/>
+        </w:rPr>
+        <mc:AlternateContent>
+          <mc:Choice Requires="wps">
+            <w:drawing>
+              <wp:anchor distT="45720" distB="45720" distL="114300" distR="114300" simplePos="0" relativeHeight="251705344" behindDoc="0" locked="0" layoutInCell="1" allowOverlap="1" wp14:anchorId="64E9705D" wp14:editId="6A889AD1">
+                <wp:simplePos x="0" y="0"/>
+                <wp:positionH relativeFrom="column">
+                  <wp:posOffset>3375660</wp:posOffset>
+                </wp:positionH>
+                <wp:positionV relativeFrom="paragraph">
+                  <wp:posOffset>1772920</wp:posOffset>
+                </wp:positionV>
+                <wp:extent cx="701040" cy="297180"/>
+                <wp:effectExtent l="0" t="0" r="22860" b="26670"/>
+                <wp:wrapSquare wrapText="bothSides"/>
+                <wp:docPr id="26" name="Text Box 26"/>
+                <wp:cNvGraphicFramePr>
+                  <a:graphicFrameLocks xmlns:a="http://schemas.openxmlformats.org/drawingml/2006/main"/>
+                </wp:cNvGraphicFramePr>
+                <a:graphic xmlns:a="http://schemas.openxmlformats.org/drawingml/2006/main">
+                  <a:graphicData uri="http://schemas.microsoft.com/office/word/2010/wordprocessingShape">
+                    <wps:wsp>
+                      <wps:cNvSpPr txBox="1">
+                        <a:spLocks noChangeArrowheads="1"/>
+                      </wps:cNvSpPr>
+                      <wps:spPr bwMode="auto">
+                        <a:xfrm>
+                          <a:off x="0" y="0"/>
+                          <a:ext cx="701040" cy="297180"/>
+                        </a:xfrm>
+                        <a:prstGeom prst="rect">
+                          <a:avLst/>
+                        </a:prstGeom>
+                        <a:ln>
+                          <a:headEnd/>
+                          <a:tailEnd/>
+                        </a:ln>
+                      </wps:spPr>
+                      <wps:style>
+                        <a:lnRef idx="2">
+                          <a:schemeClr val="accent2"/>
+                        </a:lnRef>
+                        <a:fillRef idx="1">
+                          <a:schemeClr val="lt1"/>
+                        </a:fillRef>
+                        <a:effectRef idx="0">
+                          <a:schemeClr val="accent2"/>
+                        </a:effectRef>
+                        <a:fontRef idx="minor">
+                          <a:schemeClr val="dk1"/>
+                        </a:fontRef>
+                      </wps:style>
+                      <wps:txbx>
+                        <w:txbxContent>
+                          <w:p>
+                            <w:r>
+                              <w:t>requasts</w:t>
+                            </w:r>
+                          </w:p>
+                        </w:txbxContent>
+                      </wps:txbx>
+                      <wps:bodyPr rot="0" vert="horz" wrap="square" lIns="91440" tIns="45720" rIns="91440" bIns="45720" anchor="t" anchorCtr="0">
+                        <a:noAutofit/>
+                      </wps:bodyPr>
+                    </wps:wsp>
+                  </a:graphicData>
+                </a:graphic>
+                <wp14:sizeRelH relativeFrom="margin">
+                  <wp14:pctWidth>0</wp14:pctWidth>
+                </wp14:sizeRelH>
+                <wp14:sizeRelV relativeFrom="margin">
+                  <wp14:pctHeight>0</wp14:pctHeight>
+                </wp14:sizeRelV>
+              </wp:anchor>
+            </w:drawing>
+          </mc:Choice>
+          <mc:Fallback>
+            <w:pict>
+              <v:shape w14:anchorId="64E9705D" id="Text Box 26" o:spid="_x0000_s1036" type="#_x0000_t202" style="position:absolute;margin-left:265.8pt;margin-top:139.6pt;width:55.2pt;height:23.4pt;z-index:251705344;visibility:visible;mso-wrap-style:square;mso-width-percent:0;mso-height-percent:0;mso-wrap-distance-left:9pt;mso-wrap-distance-top:3.6pt;mso-wrap-distance-right:9pt;mso-wrap-distance-bottom:3.6pt;mso-position-horizontal:absolute;mso-position-horizontal-relative:text;mso-position-vertical:absolute;mso-position-vertical-relative:text;mso-width-percent:0;mso-height-percent:0;mso-width-relative:margin;mso-height-relative:margin;v-text-anchor:top" o:gfxdata="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" fillcolor="white [3201]" strokecolor="#ed7d31 [3205]" strokeweight="1pt">
+                <v:textbox>
+                  <w:txbxContent>
+                    <w:p>
+                      <w:r>
+                        <w:t>requasts</w:t>
+                      </w:r>
+                    </w:p>
+                  </w:txbxContent>
+                </v:textbox>
+                <w10:wrap type="square"/>
+              </v:shape>
+            </w:pict>
+          </mc:Fallback>
+        </mc:AlternateContent>
+      </w:r>
+      <w:r>
+        <w:rPr>
+          <w:rFonts w:ascii="Times New Roman" w:hAnsi="Times New Roman" w:cs="Times New Roman"/>
+          <w:noProof/>
+        </w:rPr>
+        <mc:AlternateContent>
+          <mc:Choice Requires="wps">
+            <w:drawing>
+              <wp:anchor distT="0" distB="0" distL="114300" distR="114300" simplePos="0" relativeHeight="251701248" behindDoc="0" locked="0" layoutInCell="1" allowOverlap="1">
+                <wp:simplePos x="0" y="0"/>
+                <wp:positionH relativeFrom="column">
+                  <wp:posOffset>2499360</wp:posOffset>
+                </wp:positionH>
+                <wp:positionV relativeFrom="paragraph">
+                  <wp:posOffset>1026160</wp:posOffset>
+                </wp:positionV>
+                <wp:extent cx="2278380" cy="1943100"/>
+                <wp:effectExtent l="38100" t="0" r="26670" b="57150"/>
+                <wp:wrapNone/>
+                <wp:docPr id="24" name="Straight Arrow Connector 24"/>
+                <wp:cNvGraphicFramePr/>
+                <a:graphic xmlns:a="http://schemas.openxmlformats.org/drawingml/2006/main">
+                  <a:graphicData uri="http://schemas.microsoft.com/office/word/2010/wordprocessingShape">
+                    <wps:wsp>
+                      <wps:cNvCnPr/>
+                      <wps:spPr>
+                        <a:xfrm flipH="1">
+                          <a:off x="0" y="0"/>
+                          <a:ext cx="2278380" cy="1943100"/>
+                        </a:xfrm>
+                        <a:prstGeom prst="straightConnector1">
+                          <a:avLst/>
+                        </a:prstGeom>
+                        <a:ln>
+                          <a:tailEnd type="triangle"/>
+                        </a:ln>
+                      </wps:spPr>
+                      <wps:style>
+                        <a:lnRef idx="1">
+                          <a:schemeClr val="accent2"/>
+                        </a:lnRef>
+                        <a:fillRef idx="0">
+                          <a:schemeClr val="accent2"/>
+                        </a:fillRef>
+                        <a:effectRef idx="0">
+                          <a:schemeClr val="accent2"/>
+                        </a:effectRef>
+                        <a:fontRef idx="minor">
+                          <a:schemeClr val="tx1"/>
+                        </a:fontRef>
+                      </wps:style>
+                      <wps:bodyPr/>
+                    </wps:wsp>
+                  </a:graphicData>
+                </a:graphic>
+              </wp:anchor>
+            </w:drawing>
+          </mc:Choice>
+          <mc:Fallback>
+            <w:pict>
+              <v:shapetype w14:anchorId="58DE3A56" id="_x0000_t32" coordsize="21600,21600" o:spt="32" o:oned="t" path="m,l21600,21600e" filled="f">
+                <v:path arrowok="t" fillok="f" o:connecttype="none"/>
+                <o:lock v:ext="edit" shapetype="t"/>
+              </v:shapetype>
+              <v:shape id="Straight Arrow Connector 24" o:spid="_x0000_s1026" type="#_x0000_t32" style="position:absolute;margin-left:196.8pt;margin-top:80.8pt;width:179.4pt;height:153pt;flip:x;z-index:251701248;visibility:visible;mso-wrap-style:square;mso-wrap-distance-left:9pt;mso-wrap-distance-top:0;mso-wrap-distance-right:9pt;mso-wrap-distance-bottom:0;mso-position-horizontal:absolute;mso-position-horizontal-relative:text;mso-position-vertical:absolute;mso-position-vertical-relative:text" o:gfxdata="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" strokecolor="#ed7d31 [3205]" strokeweight=".5pt">
+                <v:stroke endarrow="block" joinstyle="miter"/>
+              </v:shape>
+            </w:pict>
+          </mc:Fallback>
+        </mc:AlternateContent>
+      </w:r>
+      <w:r>
+        <w:rPr>
+          <w:rFonts w:ascii="Times New Roman" w:hAnsi="Times New Roman" w:cs="Times New Roman"/>
+          <w:noProof/>
+        </w:rPr>
+        <mc:AlternateContent>
+          <mc:Choice Requires="wps">
+            <w:drawing>
+              <wp:anchor distT="0" distB="0" distL="114300" distR="114300" simplePos="0" relativeHeight="251700224" behindDoc="0" locked="0" layoutInCell="1" allowOverlap="1">
+                <wp:simplePos x="0" y="0"/>
+                <wp:positionH relativeFrom="column">
+                  <wp:posOffset>2423160</wp:posOffset>
+                </wp:positionH>
+                <wp:positionV relativeFrom="paragraph">
+                  <wp:posOffset>660400</wp:posOffset>
+                </wp:positionV>
+                <wp:extent cx="1628140" cy="1417320"/>
+                <wp:effectExtent l="0" t="38100" r="48260" b="30480"/>
+                <wp:wrapNone/>
+                <wp:docPr id="22" name="Straight Arrow Connector 22"/>
+                <wp:cNvGraphicFramePr/>
+                <a:graphic xmlns:a="http://schemas.openxmlformats.org/drawingml/2006/main">
+                  <a:graphicData uri="http://schemas.microsoft.com/office/word/2010/wordprocessingShape">
+                    <wps:wsp>
+                      <wps:cNvCnPr/>
+                      <wps:spPr>
+                        <a:xfrm flipV="1">
+                          <a:off x="0" y="0"/>
+                          <a:ext cx="1628140" cy="1417320"/>
+                        </a:xfrm>
+                        <a:prstGeom prst="straightConnector1">
+                          <a:avLst/>
+                        </a:prstGeom>
+                        <a:ln>
+                          <a:tailEnd type="triangle"/>
+                        </a:ln>
+                      </wps:spPr>
+                      <wps:style>
+                        <a:lnRef idx="1">
+                          <a:schemeClr val="accent1"/>
+                        </a:lnRef>
+                        <a:fillRef idx="0">
+                          <a:schemeClr val="accent1"/>
+                        </a:fillRef>
+                        <a:effectRef idx="0">
+                          <a:schemeClr val="accent1"/>
+                        </a:effectRef>
+                        <a:fontRef idx="minor">
+                          <a:schemeClr val="tx1"/>
+                        </a:fontRef>
+                      </wps:style>
+                      <wps:bodyPr/>
+                    </wps:wsp>
+                  </a:graphicData>
+                </a:graphic>
+                <wp14:sizeRelH relativeFrom="margin">
+                  <wp14:pctWidth>0</wp14:pctWidth>
+                </wp14:sizeRelH>
+                <wp14:sizeRelV relativeFrom="margin">
+                  <wp14:pctHeight>0</wp14:pctHeight>
+                </wp14:sizeRelV>
+              </wp:anchor>
+            </w:drawing>
+          </mc:Choice>
+          <mc:Fallback>
+            <w:pict>
+              <v:shape w14:anchorId="2F18BE5D" id="Straight Arrow Connector 22" o:spid="_x0000_s1026" type="#_x0000_t32" style="position:absolute;margin-left:190.8pt;margin-top:52pt;width:128.2pt;height:111.6pt;flip:y;z-index:251700224;visibility:visible;mso-wrap-style:square;mso-width-percent:0;mso-height-percent:0;mso-wrap-distance-left:9pt;mso-wrap-distance-top:0;mso-wrap-distance-right:9pt;mso-wrap-distance-bottom:0;mso-position-horizontal:absolute;mso-position-horizontal-relative:text;mso-position-vertical:absolute;mso-position-vertical-relative:text;mso-width-percent:0;mso-height-percent:0;mso-width-relative:margin;mso-height-relative:margin" o:gfxdata="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" strokecolor="#5b9bd5 [3204]" strokeweight=".5pt">
+                <v:stroke endarrow="block" joinstyle="miter"/>
+              </v:shape>
+            </w:pict>
+          </mc:Fallback>
+        </mc:AlternateContent>
+      </w:r>
+      <w:r>
+        <w:rPr>
+          <w:rFonts w:ascii="Times New Roman" w:hAnsi="Times New Roman" w:cs="Times New Roman"/>
+          <w:noProof/>
+        </w:rPr>
+        <mc:AlternateContent>
+          <mc:Choice Requires="wps">
+            <w:drawing>
+              <wp:anchor distT="0" distB="0" distL="114300" distR="114300" simplePos="0" relativeHeight="251697152" behindDoc="0" locked="0" layoutInCell="1" allowOverlap="1">
+                <wp:simplePos x="0" y="0"/>
+                <wp:positionH relativeFrom="column">
+                  <wp:posOffset>4122420</wp:posOffset>
+                </wp:positionH>
+                <wp:positionV relativeFrom="paragraph">
+                  <wp:posOffset>332740</wp:posOffset>
+                </wp:positionV>
+                <wp:extent cx="2186940" cy="487680"/>
+                <wp:effectExtent l="0" t="0" r="22860" b="26670"/>
+                <wp:wrapNone/>
+                <wp:docPr id="20" name="Rectangle 20"/>
+                <wp:cNvGraphicFramePr/>
+                <a:graphic xmlns:a="http://schemas.openxmlformats.org/drawingml/2006/main">
+                  <a:graphicData uri="http://schemas.microsoft.com/office/word/2010/wordprocessingShape">
+                    <wps:wsp>
+                      <wps:cNvSpPr/>
+                      <wps:spPr>
+                        <a:xfrm>
+                          <a:off x="0" y="0"/>
+                          <a:ext cx="2186940" cy="487680"/>
+                        </a:xfrm>
+                        <a:prstGeom prst="rect">
+                          <a:avLst/>
+                        </a:prstGeom>
+                        <a:noFill/>
+                      </wps:spPr>
+                      <wps:style>
+                        <a:lnRef idx="2">
+                          <a:schemeClr val="accent1">
+                            <a:shade val="50000"/>
+                          </a:schemeClr>
+                        </a:lnRef>
+                        <a:fillRef idx="1">
+                          <a:schemeClr val="accent1"/>
+                        </a:fillRef>
+                        <a:effectRef idx="0">
+                          <a:schemeClr val="accent1"/>
+                        </a:effectRef>
+                        <a:fontRef idx="minor">
+                          <a:schemeClr val="lt1"/>
+                        </a:fontRef>
+                      </wps:style>
+                      <wps:bodyPr rot="0" spcFirstLastPara="0" vertOverflow="overflow" horzOverflow="overflow" vert="horz" wrap="square" lIns="91440" tIns="45720" rIns="91440" bIns="45720" numCol="1" spcCol="0" rtlCol="0" fromWordArt="0" anchor="ctr" anchorCtr="0" forceAA="0" compatLnSpc="1">
+                        <a:prstTxWarp prst="textNoShape">
+                          <a:avLst/>
+                        </a:prstTxWarp>
+                        <a:noAutofit/>
+                      </wps:bodyPr>
+                    </wps:wsp>
+                  </a:graphicData>
+                </a:graphic>
+                <wp14:sizeRelH relativeFrom="margin">
+                  <wp14:pctWidth>0</wp14:pctWidth>
+                </wp14:sizeRelH>
+                <wp14:sizeRelV relativeFrom="margin">
+                  <wp14:pctHeight>0</wp14:pctHeight>
+                </wp14:sizeRelV>
+              </wp:anchor>
+            </w:drawing>
+          </mc:Choice>
+          <mc:Fallback>
+            <w:pict>
+              <v:rect w14:anchorId="32E393FE" id="Rectangle 20" o:spid="_x0000_s1026" style="position:absolute;margin-left:324.6pt;margin-top:26.2pt;width:172.2pt;height:38.4pt;z-index:251697152;visibility:visible;mso-wrap-style:square;mso-width-percent:0;mso-height-percent:0;mso-wrap-distance-left:9pt;mso-wrap-distance-top:0;mso-wrap-distance-right:9pt;mso-wrap-distance-bottom:0;mso-position-horizontal:absolute;mso-position-horizontal-relative:text;mso-position-vertical:absolute;mso-position-vertical-relative:text;mso-width-percent:0;mso-height-percent:0;mso-width-relative:margin;mso-height-relative:margin;v-text-anchor:middle" o:gfxdata="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" filled="f" strokecolor="#1f4d78 [1604]" strokeweight="1pt"/>
+            </w:pict>
+          </mc:Fallback>
+        </mc:AlternateContent>
+      </w:r>
+      <w:r>
+        <w:rPr>
+          <w:rFonts w:ascii="Times New Roman" w:hAnsi="Times New Roman" w:cs="Times New Roman"/>
+          <w:noProof/>
+          <w:color w:val="FF0000"/>
+          <w:sz w:val="28"/>
+          <w:szCs w:val="28"/>
+        </w:rPr>
+        <mc:AlternateContent>
+          <mc:Choice Requires="wps">
+            <w:drawing>
+              <wp:anchor distT="45720" distB="45720" distL="114300" distR="114300" simplePos="0" relativeHeight="251692032" behindDoc="0" locked="0" layoutInCell="1" allowOverlap="1">
+                <wp:simplePos x="0" y="0"/>
+                <wp:positionH relativeFrom="column">
+                  <wp:posOffset>318770</wp:posOffset>
+                </wp:positionH>
+                <wp:positionV relativeFrom="paragraph">
+                  <wp:posOffset>515620</wp:posOffset>
+                </wp:positionV>
+                <wp:extent cx="1252220" cy="297180"/>
+                <wp:effectExtent l="0" t="0" r="24130" b="26670"/>
+                <wp:wrapSquare wrapText="bothSides"/>
+                <wp:docPr id="2" name="Text Box 2"/>
+                <wp:cNvGraphicFramePr>
+                  <a:graphicFrameLocks xmlns:a="http://schemas.openxmlformats.org/drawingml/2006/main"/>
+                </wp:cNvGraphicFramePr>
+                <a:graphic xmlns:a="http://schemas.openxmlformats.org/drawingml/2006/main">
+                  <a:graphicData uri="http://schemas.microsoft.com/office/word/2010/wordprocessingShape">
+                    <wps:wsp>
+                      <wps:cNvSpPr txBox="1">
+                        <a:spLocks noChangeArrowheads="1"/>
+                      </wps:cNvSpPr>
+                      <wps:spPr bwMode="auto">
+                        <a:xfrm>
+                          <a:off x="0" y="0"/>
+                          <a:ext cx="1252220" cy="297180"/>
+                        </a:xfrm>
+                        <a:prstGeom prst="rect">
+                          <a:avLst/>
+                        </a:prstGeom>
+                        <a:solidFill>
+                          <a:srgbClr val="FFFFFF"/>
+                        </a:solidFill>
+                        <a:ln w="9525">
+                          <a:solidFill>
+                            <a:srgbClr val="000000"/>
+                          </a:solidFill>
+                          <a:miter lim="800000"/>
+                          <a:headEnd/>
+                          <a:tailEnd/>
+                        </a:ln>
+                      </wps:spPr>
+                      <wps:txbx>
+                        <w:txbxContent>
+                          <w:p>
+                            <w:r>
+                              <w:t>Desktop pos app</w:t>
+                            </w:r>
+                          </w:p>
+                        </w:txbxContent>
+                      </wps:txbx>
+                      <wps:bodyPr rot="0" vert="horz" wrap="square" lIns="91440" tIns="45720" rIns="91440" bIns="45720" anchor="t" anchorCtr="0">
+                        <a:noAutofit/>
+                      </wps:bodyPr>
+                    </wps:wsp>
+                  </a:graphicData>
+                </a:graphic>
+                <wp14:sizeRelH relativeFrom="margin">
+                  <wp14:pctWidth>0</wp14:pctWidth>
+                </wp14:sizeRelH>
+                <wp14:sizeRelV relativeFrom="margin">
+                  <wp14:pctHeight>0</wp14:pctHeight>
+                </wp14:sizeRelV>
+              </wp:anchor>
+            </w:drawing>
+          </mc:Choice>
+          <mc:Fallback>
+            <w:pict>
+              <v:shape id="_x0000_s1037" type="#_x0000_t202" style="position:absolute;margin-left:25.1pt;margin-top:40.6pt;width:98.6pt;height:23.4pt;z-index:251692032;visibility:visible;mso-wrap-style:square;mso-width-percent:0;mso-height-percent:0;mso-wrap-distance-left:9pt;mso-wrap-distance-top:3.6pt;mso-wrap-distance-right:9pt;mso-wrap-distance-bottom:3.6pt;mso-position-horizontal:absolute;mso-position-horizontal-relative:text;mso-position-vertical:absolute;mso-position-vertical-relative:text;mso-width-percent:0;mso-height-percent:0;mso-width-relative:margin;mso-height-relative:margin;v-text-anchor:top" o:gfxdata="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">
+                <v:textbox>
+                  <w:txbxContent>
+                    <w:p>
+                      <w:r>
+                        <w:t>Desktop pos app</w:t>
+                      </w:r>
+                    </w:p>
+                  </w:txbxContent>
+                </v:textbox>
+                <w10:wrap type="square"/>
+              </v:shape>
+            </w:pict>
+          </mc:Fallback>
+        </mc:AlternateContent>
+      </w:r>
+      <w:r>
+        <w:rPr>
+          <w:rFonts w:ascii="Times New Roman" w:hAnsi="Times New Roman" w:cs="Times New Roman"/>
+          <w:noProof/>
+        </w:rPr>
+        <mc:AlternateContent>
+          <mc:Choice Requires="wps">
+            <w:drawing>
+              <wp:anchor distT="0" distB="0" distL="114300" distR="114300" simplePos="0" relativeHeight="251689984" behindDoc="0" locked="0" layoutInCell="1" allowOverlap="1">
+                <wp:simplePos x="0" y="0"/>
+                <wp:positionH relativeFrom="column">
+                  <wp:posOffset>160020</wp:posOffset>
+                </wp:positionH>
+                <wp:positionV relativeFrom="paragraph">
+                  <wp:posOffset>355600</wp:posOffset>
+                </wp:positionV>
+                <wp:extent cx="2453640" cy="2872740"/>
+                <wp:effectExtent l="0" t="0" r="22860" b="22860"/>
+                <wp:wrapNone/>
+                <wp:docPr id="1" name="Rectangle 1"/>
+                <wp:cNvGraphicFramePr/>
+                <a:graphic xmlns:a="http://schemas.openxmlformats.org/drawingml/2006/main">
+                  <a:graphicData uri="http://schemas.microsoft.com/office/word/2010/wordprocessingShape">
+                    <wps:wsp>
+                      <wps:cNvSpPr/>
+                      <wps:spPr>
+                        <a:xfrm>
+                          <a:off x="0" y="0"/>
+                          <a:ext cx="2453640" cy="2872740"/>
+                        </a:xfrm>
+                        <a:prstGeom prst="rect">
+                          <a:avLst/>
+                        </a:prstGeom>
+                        <a:noFill/>
+                        <a:ln>
+                          <a:solidFill>
+                            <a:srgbClr val="FF0000"/>
+                          </a:solidFill>
+                        </a:ln>
+                      </wps:spPr>
+                      <wps:style>
+                        <a:lnRef idx="2">
+                          <a:schemeClr val="accent1">
+                            <a:shade val="50000"/>
+                          </a:schemeClr>
+                        </a:lnRef>
+                        <a:fillRef idx="1">
+                          <a:schemeClr val="accent1"/>
+                        </a:fillRef>
+                        <a:effectRef idx="0">
+                          <a:schemeClr val="accent1"/>
+                        </a:effectRef>
+                        <a:fontRef idx="minor">
+                          <a:schemeClr val="lt1"/>
+                        </a:fontRef>
+                      </wps:style>
+                      <wps:bodyPr rot="0" spcFirstLastPara="0" vertOverflow="overflow" horzOverflow="overflow" vert="horz" wrap="square" lIns="91440" tIns="45720" rIns="91440" bIns="45720" numCol="1" spcCol="0" rtlCol="0" fromWordArt="0" anchor="ctr" anchorCtr="0" forceAA="0" compatLnSpc="1">
+                        <a:prstTxWarp prst="textNoShape">
+                          <a:avLst/>
+                        </a:prstTxWarp>
+                        <a:noAutofit/>
+                      </wps:bodyPr>
+                    </wps:wsp>
+                  </a:graphicData>
+                </a:graphic>
+                <wp14:sizeRelV relativeFrom="margin">
+                  <wp14:pctHeight>0</wp14:pctHeight>
+                </wp14:sizeRelV>
+              </wp:anchor>
+            </w:drawing>
+          </mc:Choice>
+          <mc:Fallback>
+            <w:pict>
+              <v:rect w14:anchorId="5788DB24" id="Rectangle 1" o:spid="_x0000_s1026" style="position:absolute;margin-left:12.6pt;margin-top:28pt;width:193.2pt;height:226.2pt;z-index:251689984;visibility:visible;mso-wrap-style:square;mso-height-percent:0;mso-wrap-distance-left:9pt;mso-wrap-distance-top:0;mso-wrap-distance-right:9pt;mso-wrap-distance-bottom:0;mso-position-horizontal:absolute;mso-position-horizontal-relative:text;mso-position-vertical:absolute;mso-position-vertical-relative:text;mso-height-percent:0;mso-height-relative:margin;v-text-anchor:middle" o:gfxdata="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" filled="f" strokecolor="red" strokeweight="1pt"/>
+            </w:pict>
+          </mc:Fallback>
+        </mc:AlternateContent>
+      </w:r>
+      <w:r>
+        <w:rPr>
+          <w:rFonts w:ascii="Times New Roman" w:hAnsi="Times New Roman" w:cs="Times New Roman"/>
+          <w:noProof/>
+          <w:color w:val="FF0000"/>
+          <w:sz w:val="28"/>
+          <w:szCs w:val="28"/>
+        </w:rPr>
+        <mc:AlternateContent>
+          <mc:Choice Requires="wps">
+            <w:drawing>
+              <wp:anchor distT="45720" distB="45720" distL="114300" distR="114300" simplePos="0" relativeHeight="251694080" behindDoc="0" locked="0" layoutInCell="1" allowOverlap="1" wp14:anchorId="3FDBBF3F" wp14:editId="6C44A9C1">
+                <wp:simplePos x="0" y="0"/>
+                <wp:positionH relativeFrom="column">
+                  <wp:posOffset>320040</wp:posOffset>
+                </wp:positionH>
+                <wp:positionV relativeFrom="paragraph">
+                  <wp:posOffset>942340</wp:posOffset>
+                </wp:positionV>
+                <wp:extent cx="1981200" cy="1005840"/>
+                <wp:effectExtent l="0" t="0" r="19050" b="22860"/>
+                <wp:wrapSquare wrapText="bothSides"/>
+                <wp:docPr id="18" name="Text Box 18"/>
+                <wp:cNvGraphicFramePr>
+                  <a:graphicFrameLocks xmlns:a="http://schemas.openxmlformats.org/drawingml/2006/main"/>
+                </wp:cNvGraphicFramePr>
+                <a:graphic xmlns:a="http://schemas.openxmlformats.org/drawingml/2006/main">
+                  <a:graphicData uri="http://schemas.microsoft.com/office/word/2010/wordprocessingShape">
+                    <wps:wsp>
+                      <wps:cNvSpPr txBox="1">
+                        <a:spLocks noChangeArrowheads="1"/>
+                      </wps:cNvSpPr>
+                      <wps:spPr bwMode="auto">
+                        <a:xfrm>
+                          <a:off x="0" y="0"/>
+                          <a:ext cx="1981200" cy="1005840"/>
+                        </a:xfrm>
+                        <a:prstGeom prst="rect">
+                          <a:avLst/>
+                        </a:prstGeom>
+                        <a:solidFill>
+                          <a:srgbClr val="FFFFFF"/>
+                        </a:solidFill>
+                        <a:ln w="9525">
+                          <a:solidFill>
+                            <a:srgbClr val="000000"/>
+                          </a:solidFill>
+                          <a:miter lim="800000"/>
+                          <a:headEnd/>
+                          <a:tailEnd/>
+                        </a:ln>
+                      </wps:spPr>
+                      <wps:txbx>
+                        <w:txbxContent>
+                          <w:p>
+                            <w:pPr>
+                              <w:rPr>
+                                <w:rFonts w:ascii="Times New Roman" w:hAnsi="Times New Roman" w:cs="Times New Roman"/>
+                                <w:sz w:val="32"/>
+                                <w:szCs w:val="32"/>
+                              </w:rPr>
+                            </w:pPr>
+                            <w:r>
+                              <w:rPr>
+                                <w:rFonts w:ascii="Times New Roman" w:hAnsi="Times New Roman" w:cs="Times New Roman"/>
+                                <w:sz w:val="32"/>
+                                <w:szCs w:val="32"/>
+                              </w:rPr>
+                              <w:t>UI Thread</w:t>
+                            </w:r>
+                          </w:p>
+                          <w:p>
+                            <w:pPr>
+                              <w:rPr>
+                                <w:rFonts w:ascii="Times New Roman" w:hAnsi="Times New Roman" w:cs="Times New Roman"/>
+                                <w:sz w:val="32"/>
+                                <w:szCs w:val="32"/>
+                              </w:rPr>
+                            </w:pPr>
+                            <w:r>
+                              <w:rPr>
+                                <w:rFonts w:ascii="Times New Roman" w:hAnsi="Times New Roman" w:cs="Times New Roman"/>
+                                <w:sz w:val="32"/>
+                                <w:szCs w:val="32"/>
+                              </w:rPr>
+                              <w:t>Run main ui in desktop app</w:t>
+                            </w:r>
+                          </w:p>
+                        </w:txbxContent>
+                      </wps:txbx>
+                      <wps:bodyPr rot="0" vert="horz" wrap="square" lIns="91440" tIns="45720" rIns="91440" bIns="45720" anchor="t" anchorCtr="0">
+                        <a:noAutofit/>
+                      </wps:bodyPr>
+                    </wps:wsp>
+                  </a:graphicData>
+                </a:graphic>
+                <wp14:sizeRelH relativeFrom="margin">
+                  <wp14:pctWidth>0</wp14:pctWidth>
+                </wp14:sizeRelH>
+                <wp14:sizeRelV relativeFrom="margin">
+                  <wp14:pctHeight>0</wp14:pctHeight>
+                </wp14:sizeRelV>
+              </wp:anchor>
+            </w:drawing>
+          </mc:Choice>
+          <mc:Fallback>
+            <w:pict>
+              <v:shape w14:anchorId="3FDBBF3F" id="Text Box 18" o:spid="_x0000_s1038" type="#_x0000_t202" style="position:absolute;margin-left:25.2pt;margin-top:74.2pt;width:156pt;height:79.2pt;z-index:251694080;visibility:visible;mso-wrap-style:square;mso-width-percent:0;mso-height-percent:0;mso-wrap-distance-left:9pt;mso-wrap-distance-top:3.6pt;mso-wrap-distance-right:9pt;mso-wrap-distance-bottom:3.6pt;mso-position-horizontal:absolute;mso-position-horizontal-relative:text;mso-position-vertical:absolute;mso-position-vertical-relative:text;mso-width-percent:0;mso-height-percent:0;mso-width-relative:margin;mso-height-relative:margin;v-text-anchor:top" o:gfxdata="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">
+                <v:textbox>
+                  <w:txbxContent>
+                    <w:p>
+                      <w:pPr>
+                        <w:rPr>
+                          <w:rFonts w:ascii="Times New Roman" w:hAnsi="Times New Roman" w:cs="Times New Roman"/>
+                          <w:sz w:val="32"/>
+                          <w:szCs w:val="32"/>
+                        </w:rPr>
+                      </w:pPr>
+                      <w:r>
+                        <w:rPr>
+                          <w:rFonts w:ascii="Times New Roman" w:hAnsi="Times New Roman" w:cs="Times New Roman"/>
+                          <w:sz w:val="32"/>
+                          <w:szCs w:val="32"/>
+                        </w:rPr>
+                        <w:t>UI Thread</w:t>
+                      </w:r>
+                    </w:p>
+                    <w:p>
+                      <w:pPr>
+                        <w:rPr>
+                          <w:rFonts w:ascii="Times New Roman" w:hAnsi="Times New Roman" w:cs="Times New Roman"/>
+                          <w:sz w:val="32"/>
+                          <w:szCs w:val="32"/>
+                        </w:rPr>
+                      </w:pPr>
+                      <w:r>
+                        <w:rPr>
+                          <w:rFonts w:ascii="Times New Roman" w:hAnsi="Times New Roman" w:cs="Times New Roman"/>
+                          <w:sz w:val="32"/>
+                          <w:szCs w:val="32"/>
+                        </w:rPr>
+                        <w:t>Run main ui in desktop app</w:t>
+                      </w:r>
+                    </w:p>
+                  </w:txbxContent>
+                </v:textbox>
+                <w10:wrap type="square"/>
+              </v:shape>
+            </w:pict>
+          </mc:Fallback>
+        </mc:AlternateContent>
+      </w:r>
+      <w:r>
+        <w:rPr>
+          <w:rFonts w:ascii="Times New Roman" w:hAnsi="Times New Roman" w:cs="Times New Roman"/>
+          <w:noProof/>
+          <w:color w:val="FF0000"/>
+          <w:sz w:val="28"/>
+          <w:szCs w:val="28"/>
+        </w:rPr>
+        <mc:AlternateContent>
+          <mc:Choice Requires="wps">
+            <w:drawing>
+              <wp:anchor distT="45720" distB="45720" distL="114300" distR="114300" simplePos="0" relativeHeight="251696128" behindDoc="0" locked="0" layoutInCell="1" allowOverlap="1" wp14:anchorId="42EE11C3" wp14:editId="422C4CDE">
+                <wp:simplePos x="0" y="0"/>
+                <wp:positionH relativeFrom="column">
+                  <wp:posOffset>312420</wp:posOffset>
+                </wp:positionH>
+                <wp:positionV relativeFrom="paragraph">
+                  <wp:posOffset>2077720</wp:posOffset>
+                </wp:positionV>
+                <wp:extent cx="1981200" cy="967740"/>
+                <wp:effectExtent l="0" t="0" r="19050" b="22860"/>
+                <wp:wrapSquare wrapText="bothSides"/>
+                <wp:docPr id="19" name="Text Box 19"/>
+                <wp:cNvGraphicFramePr>
+                  <a:graphicFrameLocks xmlns:a="http://schemas.openxmlformats.org/drawingml/2006/main"/>
+                </wp:cNvGraphicFramePr>
+                <a:graphic xmlns:a="http://schemas.openxmlformats.org/drawingml/2006/main">
+                  <a:graphicData uri="http://schemas.microsoft.com/office/word/2010/wordprocessingShape">
+                    <wps:wsp>
+                      <wps:cNvSpPr txBox="1">
+                        <a:spLocks noChangeArrowheads="1"/>
+                      </wps:cNvSpPr>
+                      <wps:spPr bwMode="auto">
+                        <a:xfrm>
+                          <a:off x="0" y="0"/>
+                          <a:ext cx="1981200" cy="967740"/>
+                        </a:xfrm>
+                        <a:prstGeom prst="rect">
+                          <a:avLst/>
+                        </a:prstGeom>
+                        <a:solidFill>
+                          <a:srgbClr val="FFFFFF"/>
+                        </a:solidFill>
+                        <a:ln w="9525">
+                          <a:solidFill>
+                            <a:srgbClr val="000000"/>
+                          </a:solidFill>
+                          <a:miter lim="800000"/>
+                          <a:headEnd/>
+                          <a:tailEnd/>
+                        </a:ln>
+                      </wps:spPr>
+                      <wps:txbx>
+                        <w:txbxContent>
+                          <w:p>
+                            <w:pPr>
+                              <w:rPr>
+                                <w:rFonts w:ascii="Times New Roman" w:hAnsi="Times New Roman" w:cs="Times New Roman"/>
+                                <w:sz w:val="32"/>
+                                <w:szCs w:val="32"/>
+                              </w:rPr>
+                            </w:pPr>
+                            <w:r>
+                              <w:rPr>
+                                <w:rFonts w:ascii="Times New Roman" w:hAnsi="Times New Roman" w:cs="Times New Roman"/>
+                                <w:sz w:val="32"/>
+                                <w:szCs w:val="32"/>
+                              </w:rPr>
+                              <w:t>Server</w:t>
+                            </w:r>
+                            <w:r>
+                              <w:rPr>
+                                <w:rFonts w:ascii="Times New Roman" w:hAnsi="Times New Roman" w:cs="Times New Roman"/>
+                                <w:sz w:val="32"/>
+                                <w:szCs w:val="32"/>
+                              </w:rPr>
+                              <w:t xml:space="preserve"> Thread</w:t>
+                            </w:r>
+                          </w:p>
+                          <w:p>
+                            <w:pPr>
+                              <w:rPr>
+                                <w:rFonts w:ascii="Times New Roman" w:hAnsi="Times New Roman" w:cs="Times New Roman"/>
+                                <w:sz w:val="32"/>
+                                <w:szCs w:val="32"/>
+                              </w:rPr>
+                            </w:pPr>
+                            <w:r>
+                              <w:rPr>
+                                <w:rFonts w:ascii="Times New Roman" w:hAnsi="Times New Roman" w:cs="Times New Roman"/>
+                                <w:sz w:val="32"/>
+                                <w:szCs w:val="32"/>
+                              </w:rPr>
+                              <w:t>Run server to connect mobile app</w:t>
+                            </w:r>
+                          </w:p>
+                        </w:txbxContent>
+                      </wps:txbx>
+                      <wps:bodyPr rot="0" vert="horz" wrap="square" lIns="91440" tIns="45720" rIns="91440" bIns="45720" anchor="t" anchorCtr="0">
+                        <a:noAutofit/>
+                      </wps:bodyPr>
+                    </wps:wsp>
+                  </a:graphicData>
+                </a:graphic>
+                <wp14:sizeRelH relativeFrom="margin">
+                  <wp14:pctWidth>0</wp14:pctWidth>
+                </wp14:sizeRelH>
+                <wp14:sizeRelV relativeFrom="margin">
+                  <wp14:pctHeight>0</wp14:pctHeight>
+                </wp14:sizeRelV>
+              </wp:anchor>
+            </w:drawing>
+          </mc:Choice>
+          <mc:Fallback>
+            <w:pict>
+              <v:shape w14:anchorId="42EE11C3" id="Text Box 19" o:spid="_x0000_s1039" type="#_x0000_t202" style="position:absolute;margin-left:24.6pt;margin-top:163.6pt;width:156pt;height:76.2pt;z-index:251696128;visibility:visible;mso-wrap-style:square;mso-width-percent:0;mso-height-percent:0;mso-wrap-distance-left:9pt;mso-wrap-distance-top:3.6pt;mso-wrap-distance-right:9pt;mso-wrap-distance-bottom:3.6pt;mso-position-horizontal:absolute;mso-position-horizontal-relative:text;mso-position-vertical:absolute;mso-position-vertical-relative:text;mso-width-percent:0;mso-height-percent:0;mso-width-relative:margin;mso-height-relative:margin;v-text-anchor:top" o:gfxdata="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">
+                <v:textbox>
+                  <w:txbxContent>
+                    <w:p>
+                      <w:pPr>
+                        <w:rPr>
+                          <w:rFonts w:ascii="Times New Roman" w:hAnsi="Times New Roman" w:cs="Times New Roman"/>
+                          <w:sz w:val="32"/>
+                          <w:szCs w:val="32"/>
+                        </w:rPr>
+                      </w:pPr>
+                      <w:r>
+                        <w:rPr>
+                          <w:rFonts w:ascii="Times New Roman" w:hAnsi="Times New Roman" w:cs="Times New Roman"/>
+                          <w:sz w:val="32"/>
+                          <w:szCs w:val="32"/>
+                        </w:rPr>
+                        <w:t>Server</w:t>
+                      </w:r>
+                      <w:r>
+                        <w:rPr>
+                          <w:rFonts w:ascii="Times New Roman" w:hAnsi="Times New Roman" w:cs="Times New Roman"/>
+                          <w:sz w:val="32"/>
+                          <w:szCs w:val="32"/>
+                        </w:rPr>
+                        <w:t xml:space="preserve"> Thread</w:t>
+                      </w:r>
+                    </w:p>
+                    <w:p>
+                      <w:pPr>
+                        <w:rPr>
+                          <w:rFonts w:ascii="Times New Roman" w:hAnsi="Times New Roman" w:cs="Times New Roman"/>
+                          <w:sz w:val="32"/>
+                          <w:szCs w:val="32"/>
+                        </w:rPr>
+                      </w:pPr>
+                      <w:r>
+                        <w:rPr>
+                          <w:rFonts w:ascii="Times New Roman" w:hAnsi="Times New Roman" w:cs="Times New Roman"/>
+                          <w:sz w:val="32"/>
+                          <w:szCs w:val="32"/>
+                        </w:rPr>
+                        <w:t>Run server to connect mobile app</w:t>
+                      </w:r>
+                    </w:p>
+                  </w:txbxContent>
+                </v:textbox>
+                <w10:wrap type="square"/>
+              </v:shape>
+            </w:pict>
+          </mc:Fallback>
+        </mc:AlternateContent>
+      </w:r>
+      <w:r>
+        <w:rPr>
+          <w:rFonts w:ascii="Times New Roman" w:hAnsi="Times New Roman" w:cs="Times New Roman"/>
+          <w:noProof/>
+        </w:rPr>
+        <mc:AlternateContent>
+          <mc:Choice Requires="wps">
+            <w:drawing>
+              <wp:anchor distT="45720" distB="45720" distL="114300" distR="114300" simplePos="0" relativeHeight="251699200" behindDoc="0" locked="0" layoutInCell="1" allowOverlap="1">
+                <wp:simplePos x="0" y="0"/>
+                <wp:positionH relativeFrom="column">
+                  <wp:posOffset>4251960</wp:posOffset>
+                </wp:positionH>
+                <wp:positionV relativeFrom="paragraph">
+                  <wp:posOffset>447040</wp:posOffset>
+                </wp:positionV>
+                <wp:extent cx="1744980" cy="266700"/>
+                <wp:effectExtent l="0" t="0" r="26670" b="19050"/>
+                <wp:wrapSquare wrapText="bothSides"/>
+                <wp:docPr id="21" name="Text Box 2"/>
+                <wp:cNvGraphicFramePr>
+                  <a:graphicFrameLocks xmlns:a="http://schemas.openxmlformats.org/drawingml/2006/main"/>
+                </wp:cNvGraphicFramePr>
+                <a:graphic xmlns:a="http://schemas.openxmlformats.org/drawingml/2006/main">
+                  <a:graphicData uri="http://schemas.microsoft.com/office/word/2010/wordprocessingShape">
+                    <wps:wsp>
+                      <wps:cNvSpPr txBox="1">
+                        <a:spLocks noChangeArrowheads="1"/>
+                      </wps:cNvSpPr>
+                      <wps:spPr bwMode="auto">
+                        <a:xfrm>
+                          <a:off x="0" y="0"/>
+                          <a:ext cx="1744980" cy="266700"/>
+                        </a:xfrm>
+                        <a:prstGeom prst="rect">
+                          <a:avLst/>
+                        </a:prstGeom>
+                        <a:solidFill>
+                          <a:srgbClr val="FFFFFF"/>
+                        </a:solidFill>
+                        <a:ln w="9525">
+                          <a:solidFill>
+                            <a:srgbClr val="000000"/>
+                          </a:solidFill>
+                          <a:miter lim="800000"/>
+                          <a:headEnd/>
+                          <a:tailEnd/>
+                        </a:ln>
+                      </wps:spPr>
+                      <wps:txbx>
+                        <w:txbxContent>
+                          <w:p>
+                            <w:pPr>
+                              <w:rPr>
+                                <w:rFonts w:ascii="Times New Roman" w:hAnsi="Times New Roman" w:cs="Times New Roman"/>
+                              </w:rPr>
+                            </w:pPr>
+                            <w:r>
+                              <w:rPr>
+                                <w:rFonts w:ascii="Times New Roman" w:hAnsi="Times New Roman" w:cs="Times New Roman"/>
+                              </w:rPr>
+                              <w:t xml:space="preserve">Mobile </w:t>
+                            </w:r>
+                            <w:bookmarkStart w:id="0" w:name="_GoBack"/>
+                            <w:r>
+                              <w:rPr>
+                                <w:rFonts w:ascii="Times New Roman" w:hAnsi="Times New Roman" w:cs="Times New Roman"/>
+                              </w:rPr>
+                              <w:t>barcode r</w:t>
+                            </w:r>
+                            <w:bookmarkEnd w:id="0"/>
+                            <w:r>
+                              <w:rPr>
+                                <w:rFonts w:ascii="Times New Roman" w:hAnsi="Times New Roman" w:cs="Times New Roman"/>
+                              </w:rPr>
+                              <w:t>eader app</w:t>
+                            </w:r>
+                          </w:p>
+                        </w:txbxContent>
+                      </wps:txbx>
+                      <wps:bodyPr rot="0" vert="horz" wrap="square" lIns="91440" tIns="45720" rIns="91440" bIns="45720" anchor="t" anchorCtr="0">
+                        <a:noAutofit/>
+                      </wps:bodyPr>
+                    </wps:wsp>
+                  </a:graphicData>
+                </a:graphic>
+                <wp14:sizeRelH relativeFrom="margin">
+                  <wp14:pctWidth>0</wp14:pctWidth>
+                </wp14:sizeRelH>
+                <wp14:sizeRelV relativeFrom="margin">
+                  <wp14:pctHeight>0</wp14:pctHeight>
+                </wp14:sizeRelV>
+              </wp:anchor>
+            </w:drawing>
+          </mc:Choice>
+          <mc:Fallback>
+            <w:pict>
+              <v:shape id="_x0000_s1040" type="#_x0000_t202" style="position:absolute;margin-left:334.8pt;margin-top:35.2pt;width:137.4pt;height:21pt;z-index:251699200;visibility:visible;mso-wrap-style:square;mso-width-percent:0;mso-height-percent:0;mso-wrap-distance-left:9pt;mso-wrap-distance-top:3.6pt;mso-wrap-distance-right:9pt;mso-wrap-distance-bottom:3.6pt;mso-position-horizontal:absolute;mso-position-horizontal-relative:text;mso-position-vertical:absolute;mso-position-vertical-relative:text;mso-width-percent:0;mso-height-percent:0;mso-width-relative:margin;mso-height-relative:margin;v-text-anchor:top" o:gfxdata="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">
+                <v:textbox>
+                  <w:txbxContent>
+                    <w:p>
+                      <w:pPr>
+                        <w:rPr>
+                          <w:rFonts w:ascii="Times New Roman" w:hAnsi="Times New Roman" w:cs="Times New Roman"/>
+                        </w:rPr>
+                      </w:pPr>
+                      <w:r>
+                        <w:rPr>
+                          <w:rFonts w:ascii="Times New Roman" w:hAnsi="Times New Roman" w:cs="Times New Roman"/>
+                        </w:rPr>
+                        <w:t xml:space="preserve">Mobile </w:t>
+                      </w:r>
+                      <w:bookmarkStart w:id="1" w:name="_GoBack"/>
+                      <w:r>
+                        <w:rPr>
+                          <w:rFonts w:ascii="Times New Roman" w:hAnsi="Times New Roman" w:cs="Times New Roman"/>
+                        </w:rPr>
+                        <w:t>barcode r</w:t>
+                      </w:r>
+                      <w:bookmarkEnd w:id="1"/>
+                      <w:r>
+                        <w:rPr>
+                          <w:rFonts w:ascii="Times New Roman" w:hAnsi="Times New Roman" w:cs="Times New Roman"/>
+                        </w:rPr>
+                        <w:t>eader app</w:t>
+                      </w:r>
+                    </w:p>
+                  </w:txbxContent>
+                </v:textbox>
+                <w10:wrap type="square"/>
+              </v:shape>
+            </w:pict>
+          </mc:Fallback>
+        </mc:AlternateContent>
+      </w:r>
       <w:r>
         <w:rPr>
           <w:rFonts w:ascii="Times New Roman" w:hAnsi="Times New Roman" w:cs="Times New Roman"/>
@@ -5523,15 +6689,142 @@
       <w:pPr>
         <w:rPr>
           <w:rFonts w:ascii="Times New Roman" w:hAnsi="Times New Roman" w:cs="Times New Roman"/>
-          <w:sz w:val="36"/>
-          <w:szCs w:val="36"/>
-        </w:rPr>
-      </w:pPr>
-      <w:r>
-        <w:rPr>
-          <w:rFonts w:ascii="Times New Roman" w:hAnsi="Times New Roman" w:cs="Times New Roman"/>
-          <w:sz w:val="36"/>
-          <w:szCs w:val="36"/>
+          <w:sz w:val="28"/>
+          <w:szCs w:val="28"/>
+        </w:rPr>
+      </w:pPr>
+      <w:r>
+        <w:rPr>
+          <w:rFonts w:ascii="Times New Roman" w:hAnsi="Times New Roman" w:cs="Times New Roman"/>
+          <w:sz w:val="28"/>
+          <w:szCs w:val="28"/>
+        </w:rPr>
+        <w:t>Screens</w:t>
+      </w:r>
+    </w:p>
+    <w:p>
+      <w:pPr>
+        <w:rPr>
+          <w:rFonts w:ascii="Times New Roman" w:hAnsi="Times New Roman" w:cs="Times New Roman"/>
+          <w:sz w:val="28"/>
+          <w:szCs w:val="28"/>
+        </w:rPr>
+      </w:pPr>
+      <w:r>
+        <w:rPr>
+          <w:rFonts w:ascii="Times New Roman" w:hAnsi="Times New Roman" w:cs="Times New Roman"/>
+          <w:sz w:val="28"/>
+          <w:szCs w:val="28"/>
+        </w:rPr>
+        <w:t>Login screen</w:t>
+      </w:r>
+    </w:p>
+    <w:p>
+      <w:pPr>
+        <w:rPr>
+          <w:rFonts w:ascii="Times New Roman" w:hAnsi="Times New Roman" w:cs="Times New Roman"/>
+          <w:sz w:val="28"/>
+          <w:szCs w:val="28"/>
+        </w:rPr>
+      </w:pPr>
+      <w:r>
+        <w:rPr>
+          <w:rFonts w:ascii="Times New Roman" w:hAnsi="Times New Roman" w:cs="Times New Roman"/>
+          <w:sz w:val="28"/>
+          <w:szCs w:val="28"/>
+        </w:rPr>
+        <w:t xml:space="preserve">Cashier dashboard screen </w:t>
+      </w:r>
+    </w:p>
+    <w:p>
+      <w:pPr>
+        <w:rPr>
+          <w:rFonts w:ascii="Times New Roman" w:hAnsi="Times New Roman" w:cs="Times New Roman"/>
+          <w:sz w:val="28"/>
+          <w:szCs w:val="28"/>
+        </w:rPr>
+      </w:pPr>
+      <w:r>
+        <w:rPr>
+          <w:rFonts w:ascii="Times New Roman" w:hAnsi="Times New Roman" w:cs="Times New Roman"/>
+          <w:sz w:val="28"/>
+          <w:szCs w:val="28"/>
+        </w:rPr>
+        <w:t xml:space="preserve">Normal worker dashboard screen </w:t>
+      </w:r>
+    </w:p>
+    <w:p>
+      <w:pPr>
+        <w:rPr>
+          <w:rFonts w:ascii="Times New Roman" w:hAnsi="Times New Roman" w:cs="Times New Roman"/>
+          <w:sz w:val="28"/>
+          <w:szCs w:val="28"/>
+        </w:rPr>
+      </w:pPr>
+      <w:r>
+        <w:rPr>
+          <w:rFonts w:ascii="Times New Roman" w:hAnsi="Times New Roman" w:cs="Times New Roman"/>
+          <w:sz w:val="28"/>
+          <w:szCs w:val="28"/>
+        </w:rPr>
+        <w:t xml:space="preserve">Stock search screen </w:t>
+      </w:r>
+    </w:p>
+    <w:p>
+      <w:pPr>
+        <w:rPr>
+          <w:rFonts w:ascii="Times New Roman" w:hAnsi="Times New Roman" w:cs="Times New Roman"/>
+          <w:sz w:val="28"/>
+          <w:szCs w:val="28"/>
+        </w:rPr>
+      </w:pPr>
+      <w:r>
+        <w:rPr>
+          <w:rFonts w:ascii="Times New Roman" w:hAnsi="Times New Roman" w:cs="Times New Roman"/>
+          <w:sz w:val="28"/>
+          <w:szCs w:val="28"/>
+        </w:rPr>
+        <w:t xml:space="preserve">Invoice screen </w:t>
+      </w:r>
+    </w:p>
+    <w:p>
+      <w:pPr>
+        <w:rPr>
+          <w:rFonts w:ascii="Times New Roman" w:hAnsi="Times New Roman" w:cs="Times New Roman"/>
+          <w:sz w:val="28"/>
+          <w:szCs w:val="28"/>
+        </w:rPr>
+      </w:pPr>
+      <w:r>
+        <w:rPr>
+          <w:rFonts w:ascii="Times New Roman" w:hAnsi="Times New Roman" w:cs="Times New Roman"/>
+          <w:sz w:val="28"/>
+          <w:szCs w:val="28"/>
+        </w:rPr>
+        <w:t xml:space="preserve">url add screen for connecting to server </w:t>
+      </w:r>
+    </w:p>
+    <w:p>
+      <w:pPr>
+        <w:rPr>
+          <w:rFonts w:ascii="Times New Roman" w:hAnsi="Times New Roman" w:cs="Times New Roman"/>
+          <w:sz w:val="28"/>
+          <w:szCs w:val="28"/>
+        </w:rPr>
+      </w:pPr>
+      <w:r>
+        <w:rPr>
+          <w:rFonts w:ascii="Times New Roman" w:hAnsi="Times New Roman" w:cs="Times New Roman"/>
+          <w:sz w:val="28"/>
+          <w:szCs w:val="28"/>
+        </w:rPr>
+        <w:t xml:space="preserve"> </w:t>
+      </w:r>
+      <w:r>
+        <w:rPr>
+          <w:rFonts w:ascii="Times New Roman" w:hAnsi="Times New Roman" w:cs="Times New Roman"/>
+          <w:sz w:val="28"/>
+          <w:szCs w:val="28"/>
         </w:rPr>
         <w:br w:type="page"/>
       </w:r>
@@ -7004,6 +8297,119 @@
     </w:lvl>
   </w:abstractNum>
   <w:abstractNum w:abstractNumId="11" w15:restartNumberingAfterBreak="0">
+    <w:nsid w:val="35455584"/>
+    <w:multiLevelType w:val="hybridMultilevel"/>
+    <w:tmpl w:val="F4CCFFF0"/>
+    <w:lvl w:ilvl="0" w:tplc="04090001">
+      <w:start w:val="1"/>
+      <w:numFmt w:val="bullet"/>
+      <w:lvlText w:val=""/>
+      <w:lvlJc w:val="left"/>
+      <w:pPr>
+        <w:ind w:left="720" w:hanging="360"/>
+      </w:pPr>
+      <w:rPr>
+        <w:rFonts w:ascii="Symbol" w:hAnsi="Symbol" w:hint="default"/>
+      </w:rPr>
+    </w:lvl>
+    <w:lvl w:ilvl="1" w:tplc="04090003" w:tentative="1">
+      <w:start w:val="1"/>
+      <w:numFmt w:val="bullet"/>
+      <w:lvlText w:val="o"/>
+      <w:lvlJc w:val="left"/>
+      <w:pPr>
+        <w:ind w:left="1440" w:hanging="360"/>
+      </w:pPr>
+      <w:rPr>
+        <w:rFonts w:ascii="Courier New" w:hAnsi="Courier New" w:cs="Courier New" w:hint="default"/>
+      </w:rPr>
+    </w:lvl>
+    <w:lvl w:ilvl="2" w:tplc="04090005" w:tentative="1">
+      <w:start w:val="1"/>
+      <w:numFmt w:val="bullet"/>
+      <w:lvlText w:val=""/>
+      <w:lvlJc w:val="left"/>
+      <w:pPr>
+        <w:ind w:left="2160" w:hanging="360"/>
+      </w:pPr>
+      <w:rPr>
+        <w:rFonts w:ascii="Wingdings" w:hAnsi="Wingdings" w:hint="default"/>
+      </w:rPr>
+    </w:lvl>
+    <w:lvl w:ilvl="3" w:tplc="04090001" w:tentative="1">
+      <w:start w:val="1"/>
+      <w:numFmt w:val="bullet"/>
+      <w:lvlText w:val=""/>
+      <w:lvlJc w:val="left"/>
+      <w:pPr>
+        <w:ind w:left="2880" w:hanging="360"/>
+      </w:pPr>
+      <w:rPr>
+        <w:rFonts w:ascii="Symbol" w:hAnsi="Symbol" w:hint="default"/>
+      </w:rPr>
+    </w:lvl>
+    <w:lvl w:ilvl="4" w:tplc="04090003" w:tentative="1">
+      <w:start w:val="1"/>
+      <w:numFmt w:val="bullet"/>
+      <w:lvlText w:val="o"/>
+      <w:lvlJc w:val="left"/>
+      <w:pPr>
+        <w:ind w:left="3600" w:hanging="360"/>
+      </w:pPr>
+      <w:rPr>
+        <w:rFonts w:ascii="Courier New" w:hAnsi="Courier New" w:cs="Courier New" w:hint="default"/>
+      </w:rPr>
+    </w:lvl>
+    <w:lvl w:ilvl="5" w:tplc="04090005" w:tentative="1">
+      <w:start w:val="1"/>
+      <w:numFmt w:val="bullet"/>
+      <w:lvlText w:val=""/>
+      <w:lvlJc w:val="left"/>
+      <w:pPr>
+        <w:ind w:left="4320" w:hanging="360"/>
+      </w:pPr>
+      <w:rPr>
+        <w:rFonts w:ascii="Wingdings" w:hAnsi="Wingdings" w:hint="default"/>
+      </w:rPr>
+    </w:lvl>
+    <w:lvl w:ilvl="6" w:tplc="04090001" w:tentative="1">
+      <w:start w:val="1"/>
+      <w:numFmt w:val="bullet"/>
+      <w:lvlText w:val=""/>
+      <w:lvlJc w:val="left"/>
+      <w:pPr>
+        <w:ind w:left="5040" w:hanging="360"/>
+      </w:pPr>
+      <w:rPr>
+        <w:rFonts w:ascii="Symbol" w:hAnsi="Symbol" w:hint="default"/>
+      </w:rPr>
+    </w:lvl>
+    <w:lvl w:ilvl="7" w:tplc="04090003" w:tentative="1">
+      <w:start w:val="1"/>
+      <w:numFmt w:val="bullet"/>
+      <w:lvlText w:val="o"/>
+      <w:lvlJc w:val="left"/>
+      <w:pPr>
+        <w:ind w:left="5760" w:hanging="360"/>
+      </w:pPr>
+      <w:rPr>
+        <w:rFonts w:ascii="Courier New" w:hAnsi="Courier New" w:cs="Courier New" w:hint="default"/>
+      </w:rPr>
+    </w:lvl>
+    <w:lvl w:ilvl="8" w:tplc="04090005" w:tentative="1">
+      <w:start w:val="1"/>
+      <w:numFmt w:val="bullet"/>
+      <w:lvlText w:val=""/>
+      <w:lvlJc w:val="left"/>
+      <w:pPr>
+        <w:ind w:left="6480" w:hanging="360"/>
+      </w:pPr>
+      <w:rPr>
+        <w:rFonts w:ascii="Wingdings" w:hAnsi="Wingdings" w:hint="default"/>
+      </w:rPr>
+    </w:lvl>
+  </w:abstractNum>
+  <w:abstractNum w:abstractNumId="12" w15:restartNumberingAfterBreak="0">
     <w:nsid w:val="3B735EB5"/>
     <w:multiLevelType w:val="hybridMultilevel"/>
     <w:tmpl w:val="1576AB5A"/>
@@ -7116,7 +8522,7 @@
       </w:rPr>
     </w:lvl>
   </w:abstractNum>
-  <w:abstractNum w:abstractNumId="12" w15:restartNumberingAfterBreak="0">
+  <w:abstractNum w:abstractNumId="13" w15:restartNumberingAfterBreak="0">
     <w:nsid w:val="3C1F26DD"/>
     <w:multiLevelType w:val="hybridMultilevel"/>
     <w:tmpl w:val="4B243CF0"/>
@@ -7229,7 +8635,7 @@
       </w:rPr>
     </w:lvl>
   </w:abstractNum>
-  <w:abstractNum w:abstractNumId="13" w15:restartNumberingAfterBreak="0">
+  <w:abstractNum w:abstractNumId="14" w15:restartNumberingAfterBreak="0">
     <w:nsid w:val="3C7D49E8"/>
     <w:multiLevelType w:val="hybridMultilevel"/>
     <w:tmpl w:val="FD7AF358"/>
@@ -7342,7 +8748,7 @@
       </w:rPr>
     </w:lvl>
   </w:abstractNum>
-  <w:abstractNum w:abstractNumId="14" w15:restartNumberingAfterBreak="0">
+  <w:abstractNum w:abstractNumId="15" w15:restartNumberingAfterBreak="0">
     <w:nsid w:val="3E601EE4"/>
     <w:multiLevelType w:val="hybridMultilevel"/>
     <w:tmpl w:val="B2BC511A"/>
@@ -7455,7 +8861,7 @@
       </w:rPr>
     </w:lvl>
   </w:abstractNum>
-  <w:abstractNum w:abstractNumId="15" w15:restartNumberingAfterBreak="0">
+  <w:abstractNum w:abstractNumId="16" w15:restartNumberingAfterBreak="0">
     <w:nsid w:val="417F5F11"/>
     <w:multiLevelType w:val="hybridMultilevel"/>
     <w:tmpl w:val="70004CD4"/>
@@ -7568,7 +8974,7 @@
       </w:rPr>
     </w:lvl>
   </w:abstractNum>
-  <w:abstractNum w:abstractNumId="16" w15:restartNumberingAfterBreak="0">
+  <w:abstractNum w:abstractNumId="17" w15:restartNumberingAfterBreak="0">
     <w:nsid w:val="4A5E4901"/>
     <w:multiLevelType w:val="hybridMultilevel"/>
     <w:tmpl w:val="C94E564A"/>
@@ -7681,7 +9087,7 @@
       </w:rPr>
     </w:lvl>
   </w:abstractNum>
-  <w:abstractNum w:abstractNumId="17" w15:restartNumberingAfterBreak="0">
+  <w:abstractNum w:abstractNumId="18" w15:restartNumberingAfterBreak="0">
     <w:nsid w:val="60753AF8"/>
     <w:multiLevelType w:val="hybridMultilevel"/>
     <w:tmpl w:val="DFB0FB62"/>
@@ -7794,7 +9200,7 @@
       </w:rPr>
     </w:lvl>
   </w:abstractNum>
-  <w:abstractNum w:abstractNumId="18" w15:restartNumberingAfterBreak="0">
+  <w:abstractNum w:abstractNumId="19" w15:restartNumberingAfterBreak="0">
     <w:nsid w:val="618A23DA"/>
     <w:multiLevelType w:val="hybridMultilevel"/>
     <w:tmpl w:val="213A0EE8"/>
@@ -7907,7 +9313,7 @@
       </w:rPr>
     </w:lvl>
   </w:abstractNum>
-  <w:abstractNum w:abstractNumId="19" w15:restartNumberingAfterBreak="0">
+  <w:abstractNum w:abstractNumId="20" w15:restartNumberingAfterBreak="0">
     <w:nsid w:val="64F26752"/>
     <w:multiLevelType w:val="hybridMultilevel"/>
     <w:tmpl w:val="286C0BC2"/>
@@ -8020,7 +9426,7 @@
       </w:rPr>
     </w:lvl>
   </w:abstractNum>
-  <w:abstractNum w:abstractNumId="20" w15:restartNumberingAfterBreak="0">
+  <w:abstractNum w:abstractNumId="21" w15:restartNumberingAfterBreak="0">
     <w:nsid w:val="6AC54DC1"/>
     <w:multiLevelType w:val="hybridMultilevel"/>
     <w:tmpl w:val="71E28C04"/>
@@ -8133,7 +9539,7 @@
       </w:rPr>
     </w:lvl>
   </w:abstractNum>
-  <w:abstractNum w:abstractNumId="21" w15:restartNumberingAfterBreak="0">
+  <w:abstractNum w:abstractNumId="22" w15:restartNumberingAfterBreak="0">
     <w:nsid w:val="7073446A"/>
     <w:multiLevelType w:val="hybridMultilevel"/>
     <w:tmpl w:val="9F88ADDC"/>
@@ -8246,7 +9652,7 @@
       </w:rPr>
     </w:lvl>
   </w:abstractNum>
-  <w:abstractNum w:abstractNumId="22" w15:restartNumberingAfterBreak="0">
+  <w:abstractNum w:abstractNumId="23" w15:restartNumberingAfterBreak="0">
     <w:nsid w:val="75190232"/>
     <w:multiLevelType w:val="hybridMultilevel"/>
     <w:tmpl w:val="BAF87472"/>
@@ -8359,7 +9765,7 @@
       </w:rPr>
     </w:lvl>
   </w:abstractNum>
-  <w:abstractNum w:abstractNumId="23" w15:restartNumberingAfterBreak="0">
+  <w:abstractNum w:abstractNumId="24" w15:restartNumberingAfterBreak="0">
     <w:nsid w:val="76602377"/>
     <w:multiLevelType w:val="hybridMultilevel"/>
     <w:tmpl w:val="646E2BE2"/>
@@ -8472,7 +9878,7 @@
       </w:rPr>
     </w:lvl>
   </w:abstractNum>
-  <w:abstractNum w:abstractNumId="24" w15:restartNumberingAfterBreak="0">
+  <w:abstractNum w:abstractNumId="25" w15:restartNumberingAfterBreak="0">
     <w:nsid w:val="771352B1"/>
     <w:multiLevelType w:val="hybridMultilevel"/>
     <w:tmpl w:val="3FDE836A"/>
@@ -8585,7 +9991,7 @@
       </w:rPr>
     </w:lvl>
   </w:abstractNum>
-  <w:abstractNum w:abstractNumId="25" w15:restartNumberingAfterBreak="0">
+  <w:abstractNum w:abstractNumId="26" w15:restartNumberingAfterBreak="0">
     <w:nsid w:val="7A4B56C9"/>
     <w:multiLevelType w:val="hybridMultilevel"/>
     <w:tmpl w:val="25D6F5CA"/>
@@ -8698,7 +10104,7 @@
       </w:rPr>
     </w:lvl>
   </w:abstractNum>
-  <w:abstractNum w:abstractNumId="26" w15:restartNumberingAfterBreak="0">
+  <w:abstractNum w:abstractNumId="27" w15:restartNumberingAfterBreak="0">
     <w:nsid w:val="7B716060"/>
     <w:multiLevelType w:val="hybridMultilevel"/>
     <w:tmpl w:val="F8904A74"/>
@@ -8791,25 +10197,25 @@
     <w:abstractNumId w:val="2"/>
   </w:num>
   <w:num w:numId="2">
-    <w:abstractNumId w:val="26"/>
+    <w:abstractNumId w:val="27"/>
   </w:num>
   <w:num w:numId="3">
     <w:abstractNumId w:val="6"/>
   </w:num>
   <w:num w:numId="4">
-    <w:abstractNumId w:val="11"/>
+    <w:abstractNumId w:val="12"/>
   </w:num>
   <w:num w:numId="5">
-    <w:abstractNumId w:val="20"/>
+    <w:abstractNumId w:val="21"/>
   </w:num>
   <w:num w:numId="6">
-    <w:abstractNumId w:val="24"/>
+    <w:abstractNumId w:val="25"/>
   </w:num>
   <w:num w:numId="7">
-    <w:abstractNumId w:val="21"/>
+    <w:abstractNumId w:val="22"/>
   </w:num>
   <w:num w:numId="8">
-    <w:abstractNumId w:val="15"/>
+    <w:abstractNumId w:val="16"/>
   </w:num>
   <w:num w:numId="9">
     <w:abstractNumId w:val="8"/>
@@ -8818,25 +10224,25 @@
     <w:abstractNumId w:val="10"/>
   </w:num>
   <w:num w:numId="11">
-    <w:abstractNumId w:val="22"/>
+    <w:abstractNumId w:val="23"/>
   </w:num>
   <w:num w:numId="12">
-    <w:abstractNumId w:val="23"/>
+    <w:abstractNumId w:val="24"/>
   </w:num>
   <w:num w:numId="13">
     <w:abstractNumId w:val="5"/>
   </w:num>
   <w:num w:numId="14">
-    <w:abstractNumId w:val="12"/>
+    <w:abstractNumId w:val="13"/>
   </w:num>
   <w:num w:numId="15">
-    <w:abstractNumId w:val="18"/>
+    <w:abstractNumId w:val="19"/>
   </w:num>
   <w:num w:numId="16">
     <w:abstractNumId w:val="4"/>
   </w:num>
   <w:num w:numId="17">
-    <w:abstractNumId w:val="25"/>
+    <w:abstractNumId w:val="26"/>
   </w:num>
   <w:num w:numId="18">
     <w:abstractNumId w:val="3"/>
@@ -8845,10 +10251,10 @@
     <w:abstractNumId w:val="9"/>
   </w:num>
   <w:num w:numId="20">
-    <w:abstractNumId w:val="14"/>
+    <w:abstractNumId w:val="15"/>
   </w:num>
   <w:num w:numId="21">
-    <w:abstractNumId w:val="19"/>
+    <w:abstractNumId w:val="20"/>
   </w:num>
   <w:num w:numId="22">
     <w:abstractNumId w:val="7"/>
@@ -8857,16 +10263,19 @@
     <w:abstractNumId w:val="1"/>
   </w:num>
   <w:num w:numId="24">
-    <w:abstractNumId w:val="17"/>
+    <w:abstractNumId w:val="18"/>
   </w:num>
   <w:num w:numId="25">
-    <w:abstractNumId w:val="13"/>
+    <w:abstractNumId w:val="14"/>
   </w:num>
   <w:num w:numId="26">
     <w:abstractNumId w:val="0"/>
   </w:num>
   <w:num w:numId="27">
-    <w:abstractNumId w:val="16"/>
+    <w:abstractNumId w:val="17"/>
+  </w:num>
+  <w:num w:numId="28">
+    <w:abstractNumId w:val="11"/>
   </w:num>
 </w:numbering>
 </file>

</xml_diff>